<commit_message>
The abstract was completed.
</commit_message>
<xml_diff>
--- a/docs/abstract.docx
+++ b/docs/abstract.docx
@@ -221,6 +221,7 @@
         <w:pStyle w:val="Cf0"/>
         <w:rPr>
           <w:sz w:val="24"/>
+          <w:u w:val="single"/>
           <w:lang w:val="ru-RU"/>
         </w:rPr>
       </w:pPr>
@@ -235,9 +236,35 @@
       <w:r>
         <w:rPr>
           <w:sz w:val="24"/>
-          <w:lang w:val="ru-RU"/>
-        </w:rPr>
-        <w:t>_________________________________________________________________________</w:t>
+          <w:u w:val="single"/>
+          <w:lang w:val="ru-RU"/>
+        </w:rPr>
+        <w:t xml:space="preserve">      </w:t>
+      </w:r>
+      <w:r>
+        <w:rPr>
+          <w:sz w:val="24"/>
+          <w:u w:val="single"/>
+          <w:lang w:val="ru-RU"/>
+        </w:rPr>
+        <w:t>Колчин М.А.</w:t>
+      </w:r>
+      <w:r>
+        <w:rPr>
+          <w:sz w:val="24"/>
+          <w:u w:val="single"/>
+          <w:lang w:val="ru-RU"/>
+        </w:rPr>
+        <w:t xml:space="preserve">                                                                                                                      </w:t>
+      </w:r>
+      <w:r>
+        <w:rPr>
+          <w:color w:val="FFFFFF" w:themeColor="background1"/>
+          <w:sz w:val="24"/>
+          <w:u w:val="single"/>
+          <w:lang w:val="ru-RU"/>
+        </w:rPr>
+        <w:t>_</w:t>
       </w:r>
     </w:p>
     <w:p>
@@ -274,6 +301,7 @@
         <w:pStyle w:val="Cf0"/>
         <w:rPr>
           <w:sz w:val="24"/>
+          <w:u w:val="single"/>
           <w:lang w:val="ru-RU"/>
         </w:rPr>
       </w:pPr>
@@ -288,9 +316,35 @@
       <w:r>
         <w:rPr>
           <w:sz w:val="24"/>
-          <w:lang w:val="ru-RU"/>
-        </w:rPr>
-        <w:t>________________________________________________________________________</w:t>
+          <w:u w:val="single"/>
+          <w:lang w:val="ru-RU"/>
+        </w:rPr>
+        <w:t xml:space="preserve">     </w:t>
+      </w:r>
+      <w:r>
+        <w:rPr>
+          <w:sz w:val="24"/>
+          <w:u w:val="single"/>
+          <w:lang w:val="ru-RU"/>
+        </w:rPr>
+        <w:t>Информационных технологий и программирования</w:t>
+      </w:r>
+      <w:r>
+        <w:rPr>
+          <w:sz w:val="24"/>
+          <w:u w:val="single"/>
+          <w:lang w:val="ru-RU"/>
+        </w:rPr>
+        <w:t xml:space="preserve">                                                  </w:t>
+      </w:r>
+      <w:r>
+        <w:rPr>
+          <w:color w:val="FFFFFF" w:themeColor="background1"/>
+          <w:sz w:val="24"/>
+          <w:u w:val="single"/>
+          <w:lang w:val="ru-RU"/>
+        </w:rPr>
+        <w:t>_</w:t>
       </w:r>
     </w:p>
     <w:p>
@@ -307,6 +361,7 @@
         <w:pStyle w:val="Cf0"/>
         <w:rPr>
           <w:sz w:val="24"/>
+          <w:u w:val="single"/>
           <w:lang w:val="ru-RU"/>
         </w:rPr>
       </w:pPr>
@@ -321,9 +376,26 @@
       <w:r>
         <w:rPr>
           <w:sz w:val="24"/>
-          <w:lang w:val="ru-RU"/>
-        </w:rPr>
-        <w:t>________________________________________</w:t>
+          <w:u w:val="single"/>
+          <w:lang w:val="ru-RU"/>
+        </w:rPr>
+        <w:t xml:space="preserve">              </w:t>
+      </w:r>
+      <w:r>
+        <w:rPr>
+          <w:sz w:val="24"/>
+          <w:u w:val="single"/>
+          <w:lang w:val="ru-RU"/>
+        </w:rPr>
+        <w:t>Информационных систем</w:t>
+      </w:r>
+      <w:r>
+        <w:rPr>
+          <w:sz w:val="24"/>
+          <w:u w:val="single"/>
+          <w:lang w:val="ru-RU"/>
+        </w:rPr>
+        <w:t xml:space="preserve">                      </w:t>
       </w:r>
       <w:r>
         <w:rPr>
@@ -336,9 +408,19 @@
       <w:r>
         <w:rPr>
           <w:sz w:val="24"/>
-          <w:lang w:val="ru-RU"/>
-        </w:rPr>
-        <w:t>___________________________</w:t>
+          <w:u w:val="single"/>
+          <w:lang w:val="ru-RU"/>
+        </w:rPr>
+        <w:t xml:space="preserve">                       5512                       </w:t>
+      </w:r>
+      <w:r>
+        <w:rPr>
+          <w:color w:val="FFFFFF" w:themeColor="background1"/>
+          <w:sz w:val="24"/>
+          <w:u w:val="single"/>
+          <w:lang w:val="ru-RU"/>
+        </w:rPr>
+        <w:t>_</w:t>
       </w:r>
     </w:p>
     <w:p>
@@ -356,6 +438,7 @@
         <w:pStyle w:val="Cf0"/>
         <w:rPr>
           <w:sz w:val="24"/>
+          <w:u w:val="single"/>
           <w:lang w:val="ru-RU"/>
         </w:rPr>
       </w:pPr>
@@ -370,9 +453,19 @@
       <w:r>
         <w:rPr>
           <w:sz w:val="24"/>
-          <w:lang w:val="ru-RU"/>
-        </w:rPr>
-        <w:t>_______________________________________________________</w:t>
+          <w:u w:val="single"/>
+          <w:lang w:val="ru-RU"/>
+        </w:rPr>
+        <w:t xml:space="preserve">     230201 Информационные системы и технологии                    </w:t>
+      </w:r>
+      <w:r>
+        <w:rPr>
+          <w:color w:val="FFFFFF" w:themeColor="background1"/>
+          <w:sz w:val="24"/>
+          <w:u w:val="single"/>
+          <w:lang w:val="ru-RU"/>
+        </w:rPr>
+        <w:t>_</w:t>
       </w:r>
     </w:p>
     <w:p>
@@ -390,6 +483,7 @@
         <w:pStyle w:val="Cf0"/>
         <w:rPr>
           <w:sz w:val="24"/>
+          <w:u w:val="single"/>
           <w:lang w:val="ru-RU"/>
         </w:rPr>
       </w:pPr>
@@ -406,7 +500,40 @@
           <w:sz w:val="24"/>
           <w:lang w:val="ru-RU"/>
         </w:rPr>
-        <w:t xml:space="preserve"> ___________________________________________________________</w:t>
+        <w:t xml:space="preserve"> </w:t>
+      </w:r>
+      <w:r>
+        <w:rPr>
+          <w:sz w:val="24"/>
+          <w:u w:val="single"/>
+          <w:lang w:val="ru-RU"/>
+        </w:rPr>
+        <w:t xml:space="preserve">      И</w:t>
+      </w:r>
+      <w:r>
+        <w:rPr>
+          <w:sz w:val="24"/>
+          <w:u w:val="single"/>
+          <w:lang w:val="ru-RU"/>
+        </w:rPr>
+        <w:t>нженер</w:t>
+      </w:r>
+      <w:r>
+        <w:rPr>
+          <w:sz w:val="24"/>
+          <w:u w:val="single"/>
+          <w:lang w:val="ru-RU"/>
+        </w:rPr>
+        <w:t xml:space="preserve">                                                                                               </w:t>
+      </w:r>
+      <w:r>
+        <w:rPr>
+          <w:color w:val="FFFFFF" w:themeColor="background1"/>
+          <w:sz w:val="24"/>
+          <w:u w:val="single"/>
+          <w:lang w:val="ru-RU"/>
+        </w:rPr>
+        <w:t>_</w:t>
       </w:r>
     </w:p>
     <w:p>
@@ -425,6 +552,7 @@
         <w:spacing w:line="360" w:lineRule="auto"/>
         <w:rPr>
           <w:sz w:val="24"/>
+          <w:u w:val="single"/>
           <w:lang w:val="ru-RU"/>
         </w:rPr>
       </w:pPr>
@@ -439,59 +567,68 @@
       <w:r>
         <w:rPr>
           <w:sz w:val="24"/>
-          <w:lang w:val="ru-RU"/>
-        </w:rPr>
-        <w:t>_______________________________________________________________</w:t>
+          <w:u w:val="single"/>
+          <w:lang w:val="ru-RU"/>
+        </w:rPr>
+        <w:t xml:space="preserve">     </w:t>
+      </w:r>
+      <w:r>
+        <w:rPr>
+          <w:sz w:val="24"/>
+          <w:u w:val="single"/>
+          <w:lang w:val="ru-RU"/>
+        </w:rPr>
+        <w:t>Разработка экспертной системы структурного синтеза оптической</w:t>
+      </w:r>
+      <w:r>
+        <w:rPr>
+          <w:sz w:val="24"/>
+          <w:u w:val="single"/>
+          <w:lang w:val="ru-RU"/>
+        </w:rPr>
+        <w:t xml:space="preserve">      </w:t>
+      </w:r>
+      <w:r>
+        <w:rPr>
+          <w:color w:val="FFFFFF" w:themeColor="background1"/>
+          <w:sz w:val="24"/>
+          <w:u w:val="single"/>
+          <w:lang w:val="ru-RU"/>
+        </w:rPr>
+        <w:t>_</w:t>
+      </w:r>
+      <w:r>
+        <w:rPr>
+          <w:sz w:val="24"/>
+          <w:u w:val="single"/>
+          <w:lang w:val="ru-RU"/>
+        </w:rPr>
+        <w:t xml:space="preserve"> системы </w:t>
+      </w:r>
+      <w:r>
+        <w:rPr>
+          <w:sz w:val="24"/>
+          <w:u w:val="single"/>
+          <w:lang w:val="ru-RU"/>
+        </w:rPr>
+        <w:t xml:space="preserve">                                                                                                                                                   </w:t>
+      </w:r>
+      <w:r>
+        <w:rPr>
+          <w:color w:val="FFFFFF" w:themeColor="background1"/>
+          <w:sz w:val="24"/>
+          <w:u w:val="single"/>
+          <w:lang w:val="ru-RU"/>
+        </w:rPr>
+        <w:t>_</w:t>
       </w:r>
     </w:p>
     <w:p>
       <w:pPr>
         <w:pStyle w:val="Cf0"/>
-        <w:spacing w:line="360" w:lineRule="auto"/>
-        <w:rPr>
-          <w:sz w:val="24"/>
-          <w:lang w:val="ru-RU"/>
-        </w:rPr>
-      </w:pPr>
-      <w:r>
-        <w:rPr>
-          <w:sz w:val="24"/>
-          <w:lang w:val="ru-RU"/>
-        </w:rPr>
-        <w:t>__________________________________________________________________________________</w:t>
-      </w:r>
-    </w:p>
-    <w:p>
-      <w:pPr>
-        <w:pStyle w:val="Cf0"/>
-        <w:spacing w:line="360" w:lineRule="auto"/>
-        <w:rPr>
-          <w:sz w:val="24"/>
-          <w:lang w:val="ru-RU"/>
-        </w:rPr>
-      </w:pPr>
-      <w:r>
-        <w:rPr>
-          <w:sz w:val="24"/>
-          <w:lang w:val="ru-RU"/>
-        </w:rPr>
-        <w:t>__________________________________________________________________________________</w:t>
-      </w:r>
-    </w:p>
-    <w:p>
-      <w:pPr>
-        <w:pStyle w:val="Cf0"/>
-        <w:rPr>
-          <w:sz w:val="24"/>
-          <w:lang w:val="ru-RU"/>
-        </w:rPr>
-      </w:pPr>
-    </w:p>
-    <w:p>
-      <w:pPr>
-        <w:pStyle w:val="Cf0"/>
-        <w:rPr>
-          <w:sz w:val="24"/>
+        <w:rPr>
+          <w:sz w:val="24"/>
+          <w:u w:val="single"/>
           <w:lang w:val="ru-RU"/>
         </w:rPr>
       </w:pPr>
@@ -506,9 +643,35 @@
       <w:r>
         <w:rPr>
           <w:sz w:val="24"/>
-          <w:lang w:val="ru-RU"/>
-        </w:rPr>
-        <w:t>______________________________________________________________________</w:t>
+          <w:u w:val="single"/>
+          <w:lang w:val="ru-RU"/>
+        </w:rPr>
+        <w:t xml:space="preserve">     </w:t>
+      </w:r>
+      <w:r>
+        <w:rPr>
+          <w:sz w:val="24"/>
+          <w:u w:val="single"/>
+          <w:lang w:val="ru-RU"/>
+        </w:rPr>
+        <w:t>Муромцев Д.И., доцент кафедры ПБКС, к.т.н.</w:t>
+      </w:r>
+      <w:r>
+        <w:rPr>
+          <w:sz w:val="24"/>
+          <w:u w:val="single"/>
+          <w:lang w:val="ru-RU"/>
+        </w:rPr>
+        <w:t xml:space="preserve">                                                      </w:t>
+      </w:r>
+      <w:r>
+        <w:rPr>
+          <w:color w:val="FFFFFF" w:themeColor="background1"/>
+          <w:sz w:val="24"/>
+          <w:u w:val="single"/>
+          <w:lang w:val="ru-RU"/>
+        </w:rPr>
+        <w:t>_</w:t>
       </w:r>
     </w:p>
     <w:p>
@@ -570,7 +733,15 @@
           <w:sz w:val="24"/>
           <w:lang w:val="ru-RU"/>
         </w:rPr>
-        <w:t>______________________________________________________________________</w:t>
+        <w:t>_____________________________________________________________________</w:t>
+      </w:r>
+      <w:r>
+        <w:rPr>
+          <w:color w:val="FFFFFF" w:themeColor="background1"/>
+          <w:sz w:val="24"/>
+          <w:lang w:val="ru-RU"/>
+        </w:rPr>
+        <w:t>_</w:t>
       </w:r>
     </w:p>
     <w:p>
@@ -645,8 +816,38 @@
       </w:pPr>
     </w:p>
     <w:p>
-      <w:r>
-        <w:t>1 . Вид выпускной квалификационной работы__________________________________________</w:t>
+      <w:pPr>
+        <w:rPr>
+          <w:u w:val="single"/>
+        </w:rPr>
+      </w:pPr>
+      <w:r>
+        <w:t>1 . Вид выпускной квалификационной работы</w:t>
+      </w:r>
+      <w:r>
+        <w:rPr>
+          <w:u w:val="single"/>
+        </w:rPr>
+        <w:t xml:space="preserve">                     </w:t>
+      </w:r>
+      <w:r>
+        <w:rPr>
+          <w:u w:val="single"/>
+        </w:rPr>
+        <w:t>Дипломная работа</w:t>
+      </w:r>
+      <w:r>
+        <w:rPr>
+          <w:u w:val="single"/>
+        </w:rPr>
+        <w:t xml:space="preserve">                                </w:t>
+      </w:r>
+      <w:r>
+        <w:rPr>
+          <w:color w:val="FFFFFF" w:themeColor="background1"/>
+          <w:u w:val="single"/>
+        </w:rPr>
+        <w:t>_</w:t>
       </w:r>
     </w:p>
     <w:p>
@@ -659,7 +860,7 @@
         </w:rPr>
       </w:pPr>
       <w:r>
-        <w:tab/>
+        <w:t xml:space="preserve">                  </w:t>
       </w:r>
       <w:r>
         <w:rPr>
@@ -681,9 +882,56 @@
     <w:p>
       <w:pPr>
         <w:spacing w:line="360" w:lineRule="auto"/>
-      </w:pPr>
-      <w:r>
-        <w:t>2. Цель исследования _______________________________________________________________</w:t>
+        <w:rPr>
+          <w:u w:val="single"/>
+        </w:rPr>
+      </w:pPr>
+      <w:r>
+        <w:t xml:space="preserve">2. Цель исследования </w:t>
+      </w:r>
+      <w:r>
+        <w:rPr>
+          <w:u w:val="single"/>
+        </w:rPr>
+        <w:t xml:space="preserve">  </w:t>
+      </w:r>
+      <w:r>
+        <w:rPr>
+          <w:u w:val="single"/>
+        </w:rPr>
+        <w:t>разработать экспертную систему структурного синтеза оптической</w:t>
+      </w:r>
+      <w:r>
+        <w:rPr>
+          <w:u w:val="single"/>
+        </w:rPr>
+        <w:t xml:space="preserve">        </w:t>
+      </w:r>
+      <w:r>
+        <w:rPr>
+          <w:color w:val="FFFFFF" w:themeColor="background1"/>
+          <w:u w:val="single"/>
+        </w:rPr>
+        <w:t>_</w:t>
+      </w:r>
+      <w:r>
+        <w:rPr>
+          <w:u w:val="single"/>
+        </w:rPr>
+        <w:t xml:space="preserve"> системы</w:t>
+      </w:r>
+      <w:r>
+        <w:rPr>
+          <w:u w:val="single"/>
+        </w:rPr>
+        <w:t xml:space="preserve">                                                                                                                                                    </w:t>
+      </w:r>
+      <w:r>
+        <w:rPr>
+          <w:color w:val="FFFFFF" w:themeColor="background1"/>
+          <w:u w:val="single"/>
+        </w:rPr>
+        <w:t>_</w:t>
       </w:r>
     </w:p>
     <w:p>
@@ -694,9 +942,40 @@
     <w:p>
       <w:pPr>
         <w:spacing w:line="360" w:lineRule="auto"/>
-      </w:pPr>
-      <w:r>
-        <w:t>3. Число литературных источников, использованных при составлении обзора________________</w:t>
+        <w:rPr>
+          <w:u w:val="single"/>
+        </w:rPr>
+      </w:pPr>
+      <w:r>
+        <w:t>3. Число литературных источников, использованны</w:t>
+      </w:r>
+      <w:r>
+        <w:t>х при составлении обзора</w:t>
+      </w:r>
+      <w:r>
+        <w:rPr>
+          <w:u w:val="single"/>
+        </w:rPr>
+        <w:t xml:space="preserve">                </w:t>
+      </w:r>
+      <w:r>
+        <w:rPr>
+          <w:u w:val="single"/>
+        </w:rPr>
+        <w:t>5</w:t>
+      </w:r>
+      <w:r>
+        <w:rPr>
+          <w:u w:val="single"/>
+        </w:rPr>
+        <w:t xml:space="preserve">             </w:t>
+      </w:r>
+      <w:r>
+        <w:rPr>
+          <w:color w:val="FFFFFF" w:themeColor="background1"/>
+          <w:u w:val="single"/>
+        </w:rPr>
+        <w:t>_</w:t>
       </w:r>
     </w:p>
     <w:p>
@@ -707,9 +986,37 @@
     <w:p>
       <w:pPr>
         <w:spacing w:line="360" w:lineRule="auto"/>
-      </w:pPr>
-      <w:r>
-        <w:t>4. Полное число литературных источников, использованных в работе ______________________</w:t>
+        <w:rPr>
+          <w:u w:val="single"/>
+        </w:rPr>
+      </w:pPr>
+      <w:r>
+        <w:t xml:space="preserve">4. Полное число литературных источников, использованных в работе </w:t>
+      </w:r>
+      <w:r>
+        <w:rPr>
+          <w:u w:val="single"/>
+        </w:rPr>
+        <w:t xml:space="preserve">                    </w:t>
+      </w:r>
+      <w:r>
+        <w:rPr>
+          <w:u w:val="single"/>
+        </w:rPr>
+        <w:t>11</w:t>
+      </w:r>
+      <w:r>
+        <w:rPr>
+          <w:u w:val="single"/>
+        </w:rPr>
+        <w:t xml:space="preserve">                   </w:t>
+      </w:r>
+      <w:r>
+        <w:rPr>
+          <w:color w:val="FFFFFF" w:themeColor="background1"/>
+          <w:u w:val="single"/>
+        </w:rPr>
+        <w:t>_</w:t>
       </w:r>
     </w:p>
     <w:p>
@@ -741,12 +1048,6 @@
         <w:gridCol w:w="1414"/>
       </w:tblGrid>
       <w:tr>
-        <w:tblPrEx>
-          <w:tblCellMar>
-            <w:top w:w="0" w:type="dxa"/>
-            <w:bottom w:w="0" w:type="dxa"/>
-          </w:tblCellMar>
-        </w:tblPrEx>
         <w:trPr>
           <w:cantSplit/>
           <w:trHeight w:hRule="exact" w:val="357"/>
@@ -813,12 +1114,6 @@
         </w:tc>
       </w:tr>
       <w:tr>
-        <w:tblPrEx>
-          <w:tblCellMar>
-            <w:top w:w="0" w:type="dxa"/>
-            <w:bottom w:w="0" w:type="dxa"/>
-          </w:tblCellMar>
-        </w:tblPrEx>
         <w:trPr>
           <w:cantSplit/>
           <w:trHeight w:hRule="exact" w:val="567"/>
@@ -1053,12 +1348,6 @@
         </w:tc>
       </w:tr>
       <w:tr>
-        <w:tblPrEx>
-          <w:tblCellMar>
-            <w:top w:w="0" w:type="dxa"/>
-            <w:bottom w:w="0" w:type="dxa"/>
-          </w:tblCellMar>
-        </w:tblPrEx>
         <w:trPr>
           <w:cantSplit/>
           <w:trHeight w:hRule="exact" w:val="403"/>
@@ -1080,6 +1369,12 @@
                 <w:sz w:val="22"/>
               </w:rPr>
             </w:pPr>
+            <w:r>
+              <w:rPr>
+                <w:sz w:val="22"/>
+              </w:rPr>
+              <w:t>1</w:t>
+            </w:r>
           </w:p>
         </w:tc>
         <w:tc>
@@ -1099,6 +1394,12 @@
                 <w:sz w:val="22"/>
               </w:rPr>
             </w:pPr>
+            <w:r>
+              <w:rPr>
+                <w:sz w:val="22"/>
+              </w:rPr>
+              <w:t>2</w:t>
+            </w:r>
           </w:p>
         </w:tc>
         <w:tc>
@@ -1118,6 +1419,12 @@
                 <w:sz w:val="22"/>
               </w:rPr>
             </w:pPr>
+            <w:r>
+              <w:rPr>
+                <w:sz w:val="22"/>
+              </w:rPr>
+              <w:t>5</w:t>
+            </w:r>
           </w:p>
         </w:tc>
         <w:tc>
@@ -1137,6 +1444,12 @@
                 <w:sz w:val="22"/>
               </w:rPr>
             </w:pPr>
+            <w:r>
+              <w:rPr>
+                <w:sz w:val="22"/>
+              </w:rPr>
+              <w:t>1</w:t>
+            </w:r>
           </w:p>
         </w:tc>
         <w:tc>
@@ -1156,6 +1469,12 @@
                 <w:sz w:val="22"/>
               </w:rPr>
             </w:pPr>
+            <w:r>
+              <w:rPr>
+                <w:sz w:val="22"/>
+              </w:rPr>
+              <w:t>2</w:t>
+            </w:r>
           </w:p>
         </w:tc>
         <w:tc>
@@ -1175,6 +1494,12 @@
                 <w:sz w:val="22"/>
               </w:rPr>
             </w:pPr>
+            <w:r>
+              <w:rPr>
+                <w:sz w:val="22"/>
+              </w:rPr>
+              <w:t>0</w:t>
+            </w:r>
           </w:p>
         </w:tc>
       </w:tr>
@@ -1193,6 +1518,9 @@
           <w:tab w:val="left" w:pos="3402"/>
         </w:tabs>
         <w:spacing w:before="120"/>
+        <w:rPr>
+          <w:u w:val="single"/>
+        </w:rPr>
       </w:pPr>
       <w:r>
         <w:t xml:space="preserve">6. Использование информационных ресурсов </w:t>
@@ -1204,7 +1532,17 @@
         <w:t>Internet</w:t>
       </w:r>
       <w:r>
-        <w:t>____________________________________</w:t>
+        <w:rPr>
+          <w:u w:val="single"/>
+        </w:rPr>
+        <w:t xml:space="preserve">                           нет                                       </w:t>
+      </w:r>
+      <w:r>
+        <w:rPr>
+          <w:color w:val="FFFFFF" w:themeColor="background1"/>
+          <w:u w:val="single"/>
+        </w:rPr>
+        <w:t>_</w:t>
       </w:r>
     </w:p>
     <w:p>
@@ -1245,7 +1583,14 @@
           <w:sz w:val="16"/>
         </w:rPr>
         <w:tab/>
-        <w:t>(Да, нет, число ссылок в списке литературы)</w:t>
+        <w:t>(Да, нет, число ссылок в списке литерату</w:t>
+      </w:r>
+      <w:r>
+        <w:rPr>
+          <w:spacing w:val="20"/>
+          <w:sz w:val="16"/>
+        </w:rPr>
+        <w:t>)</w:t>
       </w:r>
     </w:p>
     <w:p>
@@ -1260,14 +1605,6 @@
           <w:lang w:val="ru-RU"/>
         </w:rPr>
       </w:pPr>
-      <w:r>
-        <w:rPr>
-          <w:sz w:val="24"/>
-          <w:lang w:val="ru-RU"/>
-        </w:rPr>
-        <w:lastRenderedPageBreak/>
-        <w:t>__________________________________________________________________________________</w:t>
-      </w:r>
     </w:p>
     <w:p>
       <w:pPr>
@@ -1294,21 +1631,48 @@
         </w:rPr>
       </w:pPr>
       <w:r>
-        <w:t xml:space="preserve">7. Использование современных пакетов компьютерных программ и </w:t>
+        <w:lastRenderedPageBreak/>
+        <w:t>7. Использование современных па</w:t>
+      </w:r>
+      <w:r>
+        <w:t>кетов компьютерных программ и т</w:t>
+      </w:r>
+      <w:r>
+        <w:t xml:space="preserve">ехнологий_____________               </w:t>
+      </w:r>
+      <w:r>
+        <w:rPr>
+          <w:spacing w:val="20"/>
+        </w:rPr>
+        <w:t xml:space="preserve">(Указать </w:t>
       </w:r>
       <w:proofErr w:type="gramStart"/>
       <w:r>
-        <w:t>т ехнологий</w:t>
+        <w:rPr>
+          <w:spacing w:val="20"/>
+        </w:rPr>
+        <w:t>какие</w:t>
       </w:r>
       <w:proofErr w:type="gramEnd"/>
       <w:r>
-        <w:t xml:space="preserve">_____________               </w:t>
-      </w:r>
-      <w:r>
-        <w:rPr>
-          <w:spacing w:val="20"/>
-        </w:rPr>
-        <w:t>(Указать какие именно и в каком разделе работы)</w:t>
+        <w:rPr>
+          <w:spacing w:val="20"/>
+        </w:rPr>
+        <w:t xml:space="preserve"> именно и в </w:t>
+      </w:r>
+      <w:proofErr w:type="gramStart"/>
+      <w:r>
+        <w:rPr>
+          <w:spacing w:val="20"/>
+        </w:rPr>
+        <w:t>каком</w:t>
+      </w:r>
+      <w:proofErr w:type="gramEnd"/>
+      <w:r>
+        <w:rPr>
+          <w:spacing w:val="20"/>
+        </w:rPr>
+        <w:t xml:space="preserve"> разделе работы)</w:t>
       </w:r>
     </w:p>
     <w:p>
@@ -1321,15 +1685,129 @@
         <w:spacing w:line="360" w:lineRule="auto"/>
         <w:rPr>
           <w:sz w:val="24"/>
-          <w:lang w:val="ru-RU"/>
-        </w:rPr>
-      </w:pPr>
-      <w:r>
-        <w:rPr>
-          <w:sz w:val="24"/>
-          <w:lang w:val="ru-RU"/>
-        </w:rPr>
-        <w:t>__________________________________________________________________________________</w:t>
+          <w:u w:val="single"/>
+          <w:lang w:val="ru-RU"/>
+        </w:rPr>
+      </w:pPr>
+      <w:r>
+        <w:rPr>
+          <w:sz w:val="24"/>
+          <w:u w:val="single"/>
+          <w:lang w:val="ru-RU"/>
+        </w:rPr>
+        <w:t>для проектирования:</w:t>
+      </w:r>
+      <w:r>
+        <w:rPr>
+          <w:sz w:val="24"/>
+          <w:u w:val="single"/>
+          <w:lang w:val="ru-RU"/>
+        </w:rPr>
+        <w:t xml:space="preserve"> </w:t>
+      </w:r>
+      <w:proofErr w:type="spellStart"/>
+      <w:r>
+        <w:rPr>
+          <w:sz w:val="24"/>
+          <w:u w:val="single"/>
+        </w:rPr>
+        <w:t>StarUML</w:t>
+      </w:r>
+      <w:proofErr w:type="spellEnd"/>
+      <w:r>
+        <w:rPr>
+          <w:sz w:val="24"/>
+          <w:u w:val="single"/>
+          <w:lang w:val="ru-RU"/>
+        </w:rPr>
+        <w:t xml:space="preserve"> </w:t>
+      </w:r>
+      <w:r>
+        <w:rPr>
+          <w:sz w:val="24"/>
+          <w:u w:val="single"/>
+        </w:rPr>
+        <w:t>v</w:t>
+      </w:r>
+      <w:r>
+        <w:rPr>
+          <w:sz w:val="24"/>
+          <w:u w:val="single"/>
+          <w:lang w:val="ru-RU"/>
+        </w:rPr>
+        <w:t xml:space="preserve">.5, </w:t>
+      </w:r>
+      <w:proofErr w:type="spellStart"/>
+      <w:r>
+        <w:rPr>
+          <w:sz w:val="24"/>
+          <w:u w:val="single"/>
+        </w:rPr>
+        <w:t>MySQL</w:t>
+      </w:r>
+      <w:proofErr w:type="spellEnd"/>
+      <w:r>
+        <w:rPr>
+          <w:sz w:val="24"/>
+          <w:u w:val="single"/>
+          <w:lang w:val="ru-RU"/>
+        </w:rPr>
+        <w:t xml:space="preserve"> </w:t>
+      </w:r>
+      <w:r>
+        <w:rPr>
+          <w:sz w:val="24"/>
+          <w:u w:val="single"/>
+        </w:rPr>
+        <w:t>Workbench</w:t>
+      </w:r>
+      <w:r>
+        <w:rPr>
+          <w:sz w:val="24"/>
+          <w:u w:val="single"/>
+          <w:lang w:val="ru-RU"/>
+        </w:rPr>
+        <w:t xml:space="preserve"> </w:t>
+      </w:r>
+      <w:r>
+        <w:rPr>
+          <w:sz w:val="24"/>
+          <w:u w:val="single"/>
+        </w:rPr>
+        <w:t>v</w:t>
+      </w:r>
+      <w:r>
+        <w:rPr>
+          <w:sz w:val="24"/>
+          <w:u w:val="single"/>
+          <w:lang w:val="ru-RU"/>
+        </w:rPr>
+        <w:t>.5</w:t>
+      </w:r>
+      <w:r>
+        <w:rPr>
+          <w:sz w:val="24"/>
+          <w:u w:val="single"/>
+          <w:lang w:val="ru-RU"/>
+        </w:rPr>
+        <w:t xml:space="preserve">                                                              </w:t>
+      </w:r>
+      <w:r>
+        <w:rPr>
+          <w:sz w:val="24"/>
+          <w:u w:val="single"/>
+          <w:lang w:val="ru-RU"/>
+        </w:rPr>
+        <w:t xml:space="preserve">  </w:t>
+      </w:r>
+      <w:r>
+        <w:rPr>
+          <w:color w:val="FFFFFF" w:themeColor="background1"/>
+          <w:sz w:val="24"/>
+          <w:u w:val="single"/>
+          <w:lang w:val="ru-RU"/>
+        </w:rPr>
+        <w:t>_</w:t>
       </w:r>
     </w:p>
     <w:p>
@@ -1342,137 +1820,129 @@
         <w:spacing w:line="360" w:lineRule="auto"/>
         <w:rPr>
           <w:sz w:val="24"/>
-          <w:lang w:val="ru-RU"/>
-        </w:rPr>
-      </w:pPr>
-      <w:r>
-        <w:rPr>
-          <w:sz w:val="24"/>
-          <w:lang w:val="ru-RU"/>
-        </w:rPr>
-        <w:t>__________________________________________________________________________________</w:t>
-      </w:r>
-    </w:p>
-    <w:p>
-      <w:pPr>
-        <w:pStyle w:val="BodyText"/>
-        <w:spacing w:line="360" w:lineRule="auto"/>
-      </w:pPr>
-      <w:r>
-        <w:t>______________________________________________________________________________________________________________________________________________________________________________________________________________________________________________________</w:t>
-      </w:r>
-    </w:p>
-    <w:p>
-      <w:pPr>
-        <w:tabs>
-          <w:tab w:val="left" w:pos="2410"/>
-        </w:tabs>
-        <w:rPr>
-          <w:spacing w:val="20"/>
-        </w:rPr>
-      </w:pPr>
-      <w:r>
-        <w:rPr>
-          <w:spacing w:val="20"/>
-        </w:rPr>
-        <w:tab/>
-      </w:r>
-      <w:r>
-        <w:rPr>
-          <w:spacing w:val="20"/>
-        </w:rPr>
-        <w:tab/>
-      </w:r>
-    </w:p>
-    <w:p>
-      <w:pPr>
-        <w:tabs>
-          <w:tab w:val="left" w:pos="3402"/>
-        </w:tabs>
-        <w:rPr>
-          <w:spacing w:val="20"/>
-        </w:rPr>
-      </w:pPr>
-    </w:p>
-    <w:p>
-      <w:pPr>
-        <w:tabs>
-          <w:tab w:val="left" w:pos="3402"/>
-        </w:tabs>
-      </w:pPr>
-      <w:r>
-        <w:t>8. Наличие публикаций и выступлений на конференциях по теме выпускной работы__________</w:t>
-      </w:r>
-    </w:p>
-    <w:p>
-      <w:pPr>
-        <w:tabs>
-          <w:tab w:val="left" w:pos="3402"/>
-        </w:tabs>
-        <w:rPr>
-          <w:spacing w:val="20"/>
-        </w:rPr>
-      </w:pPr>
-      <w:r>
+          <w:u w:val="single"/>
+        </w:rPr>
+      </w:pPr>
+      <w:r>
+        <w:rPr>
+          <w:sz w:val="24"/>
+          <w:u w:val="single"/>
+          <w:lang w:val="ru-RU"/>
+        </w:rPr>
+        <w:t>для</w:t>
+      </w:r>
+      <w:r>
+        <w:rPr>
+          <w:sz w:val="24"/>
+          <w:u w:val="single"/>
+        </w:rPr>
         <w:t xml:space="preserve"> </w:t>
       </w:r>
       <w:r>
-        <w:tab/>
-      </w:r>
-      <w:r>
-        <w:tab/>
-      </w:r>
-      <w:r>
-        <w:tab/>
-      </w:r>
-      <w:r>
-        <w:tab/>
-      </w:r>
-      <w:r>
-        <w:tab/>
-      </w:r>
-      <w:r>
-        <w:tab/>
-      </w:r>
-      <w:r>
-        <w:tab/>
-      </w:r>
-      <w:r>
-        <w:tab/>
-        <w:t xml:space="preserve">              </w:t>
-      </w:r>
-      <w:r>
-        <w:rPr>
-          <w:spacing w:val="20"/>
-        </w:rPr>
-        <w:t>( Да, нет)</w:t>
-      </w:r>
-    </w:p>
-    <w:p>
-      <w:pPr>
-        <w:tabs>
-          <w:tab w:val="left" w:pos="3402"/>
-        </w:tabs>
-      </w:pPr>
-      <w:r>
-        <w:t>а) 1. ____________________________________________________________________________</w:t>
-      </w:r>
-    </w:p>
-    <w:p>
-      <w:pPr>
-        <w:tabs>
-          <w:tab w:val="left" w:pos="3402"/>
-        </w:tabs>
-        <w:jc w:val="center"/>
-        <w:rPr>
-          <w:spacing w:val="20"/>
-        </w:rPr>
-      </w:pPr>
-      <w:r>
-        <w:rPr>
-          <w:spacing w:val="20"/>
-        </w:rPr>
-        <w:t xml:space="preserve"> (Библиографическое описание публикаций)</w:t>
+        <w:rPr>
+          <w:sz w:val="24"/>
+          <w:u w:val="single"/>
+          <w:lang w:val="ru-RU"/>
+        </w:rPr>
+        <w:t>разработки</w:t>
+      </w:r>
+      <w:r>
+        <w:rPr>
+          <w:sz w:val="24"/>
+          <w:u w:val="single"/>
+        </w:rPr>
+        <w:t xml:space="preserve">: </w:t>
+      </w:r>
+      <w:proofErr w:type="spellStart"/>
+      <w:r>
+        <w:rPr>
+          <w:sz w:val="24"/>
+          <w:u w:val="single"/>
+        </w:rPr>
+        <w:t>Netbeans</w:t>
+      </w:r>
+      <w:proofErr w:type="spellEnd"/>
+      <w:r>
+        <w:rPr>
+          <w:sz w:val="24"/>
+          <w:u w:val="single"/>
+        </w:rPr>
+        <w:t xml:space="preserve"> </w:t>
+      </w:r>
+      <w:r>
+        <w:rPr>
+          <w:sz w:val="24"/>
+          <w:u w:val="single"/>
+        </w:rPr>
+        <w:t>IDE</w:t>
+      </w:r>
+      <w:r>
+        <w:rPr>
+          <w:sz w:val="24"/>
+          <w:u w:val="single"/>
+        </w:rPr>
+        <w:t xml:space="preserve"> </w:t>
+      </w:r>
+      <w:r>
+        <w:rPr>
+          <w:sz w:val="24"/>
+          <w:u w:val="single"/>
+        </w:rPr>
+        <w:t>v</w:t>
+      </w:r>
+      <w:r>
+        <w:rPr>
+          <w:sz w:val="24"/>
+          <w:u w:val="single"/>
+        </w:rPr>
+        <w:t xml:space="preserve">.7.1, </w:t>
+      </w:r>
+      <w:proofErr w:type="spellStart"/>
+      <w:r>
+        <w:rPr>
+          <w:sz w:val="24"/>
+          <w:u w:val="single"/>
+        </w:rPr>
+        <w:t>Git</w:t>
+      </w:r>
+      <w:proofErr w:type="spellEnd"/>
+      <w:r>
+        <w:rPr>
+          <w:sz w:val="24"/>
+          <w:u w:val="single"/>
+        </w:rPr>
+        <w:t xml:space="preserve">, </w:t>
+      </w:r>
+      <w:r>
+        <w:rPr>
+          <w:sz w:val="24"/>
+          <w:u w:val="single"/>
+        </w:rPr>
+        <w:t xml:space="preserve">Mozilla Firefox 13, Firebug, </w:t>
+      </w:r>
+      <w:proofErr w:type="spellStart"/>
+      <w:r>
+        <w:rPr>
+          <w:sz w:val="24"/>
+          <w:u w:val="single"/>
+        </w:rPr>
+        <w:t>Redmine</w:t>
+      </w:r>
+      <w:proofErr w:type="spellEnd"/>
+      <w:r>
+        <w:rPr>
+          <w:sz w:val="24"/>
+          <w:u w:val="single"/>
+        </w:rPr>
+        <w:t xml:space="preserve">                                 </w:t>
+      </w:r>
+      <w:r>
+        <w:rPr>
+          <w:color w:val="FFFFFF" w:themeColor="background1"/>
+          <w:sz w:val="24"/>
+          <w:u w:val="single"/>
+        </w:rPr>
+        <w:t>_</w:t>
       </w:r>
     </w:p>
     <w:p>
@@ -1484,16 +1954,452 @@
         </w:numPr>
         <w:spacing w:line="360" w:lineRule="auto"/>
         <w:rPr>
-          <w:sz w:val="24"/>
-          <w:lang w:val="ru-RU"/>
-        </w:rPr>
-      </w:pPr>
-      <w:r>
-        <w:rPr>
-          <w:sz w:val="24"/>
-          <w:lang w:val="ru-RU"/>
-        </w:rPr>
-        <w:t xml:space="preserve">    2._____________________________________________________________________________</w:t>
+          <w:u w:val="single"/>
+        </w:rPr>
+      </w:pPr>
+      <w:r>
+        <w:rPr>
+          <w:sz w:val="24"/>
+          <w:u w:val="single"/>
+          <w:lang w:val="ru-RU"/>
+        </w:rPr>
+        <w:t>для</w:t>
+      </w:r>
+      <w:r>
+        <w:rPr>
+          <w:sz w:val="24"/>
+          <w:u w:val="single"/>
+        </w:rPr>
+        <w:t xml:space="preserve"> </w:t>
+      </w:r>
+      <w:r>
+        <w:rPr>
+          <w:sz w:val="24"/>
+          <w:u w:val="single"/>
+          <w:lang w:val="ru-RU"/>
+        </w:rPr>
+        <w:t>написания</w:t>
+      </w:r>
+      <w:r>
+        <w:rPr>
+          <w:sz w:val="24"/>
+          <w:u w:val="single"/>
+        </w:rPr>
+        <w:t xml:space="preserve"> </w:t>
+      </w:r>
+      <w:r>
+        <w:rPr>
+          <w:sz w:val="24"/>
+          <w:u w:val="single"/>
+          <w:lang w:val="ru-RU"/>
+        </w:rPr>
+        <w:t>ПЗ</w:t>
+      </w:r>
+      <w:r>
+        <w:rPr>
+          <w:sz w:val="24"/>
+          <w:u w:val="single"/>
+        </w:rPr>
+        <w:t>:</w:t>
+      </w:r>
+      <w:r>
+        <w:rPr>
+          <w:sz w:val="24"/>
+          <w:u w:val="single"/>
+        </w:rPr>
+        <w:t xml:space="preserve"> </w:t>
+      </w:r>
+      <w:r>
+        <w:rPr>
+          <w:sz w:val="24"/>
+          <w:u w:val="single"/>
+        </w:rPr>
+        <w:t>Google</w:t>
+      </w:r>
+      <w:r>
+        <w:rPr>
+          <w:sz w:val="24"/>
+          <w:u w:val="single"/>
+        </w:rPr>
+        <w:t xml:space="preserve"> </w:t>
+      </w:r>
+      <w:r>
+        <w:rPr>
+          <w:sz w:val="24"/>
+          <w:u w:val="single"/>
+        </w:rPr>
+        <w:t>Docs</w:t>
+      </w:r>
+      <w:r>
+        <w:rPr>
+          <w:sz w:val="24"/>
+          <w:u w:val="single"/>
+        </w:rPr>
+        <w:t xml:space="preserve">, </w:t>
+      </w:r>
+      <w:r>
+        <w:rPr>
+          <w:sz w:val="24"/>
+          <w:u w:val="single"/>
+        </w:rPr>
+        <w:t>Microsoft</w:t>
+      </w:r>
+      <w:r>
+        <w:rPr>
+          <w:sz w:val="24"/>
+          <w:u w:val="single"/>
+        </w:rPr>
+        <w:t xml:space="preserve"> </w:t>
+      </w:r>
+      <w:r>
+        <w:rPr>
+          <w:sz w:val="24"/>
+          <w:u w:val="single"/>
+        </w:rPr>
+        <w:t xml:space="preserve">Office Word 2007                                                            </w:t>
+      </w:r>
+      <w:r>
+        <w:rPr>
+          <w:sz w:val="24"/>
+          <w:u w:val="single"/>
+        </w:rPr>
+        <w:t xml:space="preserve"> </w:t>
+      </w:r>
+      <w:r>
+        <w:rPr>
+          <w:color w:val="FFFFFF" w:themeColor="background1"/>
+          <w:sz w:val="24"/>
+          <w:u w:val="single"/>
+        </w:rPr>
+        <w:t>_</w:t>
+      </w:r>
+    </w:p>
+    <w:p>
+      <w:pPr>
+        <w:tabs>
+          <w:tab w:val="left" w:pos="2410"/>
+        </w:tabs>
+        <w:rPr>
+          <w:spacing w:val="20"/>
+          <w:lang w:val="en-US"/>
+        </w:rPr>
+      </w:pPr>
+      <w:r>
+        <w:rPr>
+          <w:spacing w:val="20"/>
+          <w:lang w:val="en-US"/>
+        </w:rPr>
+        <w:tab/>
+      </w:r>
+      <w:r>
+        <w:rPr>
+          <w:spacing w:val="20"/>
+          <w:lang w:val="en-US"/>
+        </w:rPr>
+        <w:tab/>
+      </w:r>
+    </w:p>
+    <w:p>
+      <w:pPr>
+        <w:tabs>
+          <w:tab w:val="left" w:pos="3402"/>
+        </w:tabs>
+        <w:rPr>
+          <w:u w:val="single"/>
+        </w:rPr>
+      </w:pPr>
+      <w:r>
+        <w:t>8. Наличие публикаций и выступлений на конференциях по теме выпускной работы</w:t>
+      </w:r>
+      <w:r>
+        <w:rPr>
+          <w:u w:val="single"/>
+        </w:rPr>
+        <w:t xml:space="preserve">         </w:t>
+      </w:r>
+      <w:r>
+        <w:rPr>
+          <w:u w:val="single"/>
+        </w:rPr>
+        <w:t>да</w:t>
+      </w:r>
+      <w:r>
+        <w:rPr>
+          <w:u w:val="single"/>
+        </w:rPr>
+        <w:t xml:space="preserve">      </w:t>
+      </w:r>
+      <w:r>
+        <w:rPr>
+          <w:color w:val="FFFFFF" w:themeColor="background1"/>
+          <w:u w:val="single"/>
+        </w:rPr>
+        <w:t>_</w:t>
+      </w:r>
+    </w:p>
+    <w:p>
+      <w:pPr>
+        <w:tabs>
+          <w:tab w:val="left" w:pos="3402"/>
+        </w:tabs>
+        <w:rPr>
+          <w:spacing w:val="20"/>
+        </w:rPr>
+      </w:pPr>
+      <w:r>
+        <w:t xml:space="preserve"> </w:t>
+      </w:r>
+      <w:r>
+        <w:tab/>
+      </w:r>
+      <w:r>
+        <w:tab/>
+      </w:r>
+      <w:r>
+        <w:tab/>
+      </w:r>
+      <w:r>
+        <w:tab/>
+      </w:r>
+      <w:r>
+        <w:tab/>
+      </w:r>
+      <w:r>
+        <w:tab/>
+      </w:r>
+      <w:r>
+        <w:tab/>
+      </w:r>
+      <w:r>
+        <w:tab/>
+        <w:t xml:space="preserve">              </w:t>
+      </w:r>
+      <w:r>
+        <w:rPr>
+          <w:spacing w:val="20"/>
+        </w:rPr>
+        <w:t>( Да, нет)</w:t>
+      </w:r>
+    </w:p>
+    <w:p>
+      <w:pPr>
+        <w:tabs>
+          <w:tab w:val="left" w:pos="3402"/>
+        </w:tabs>
+        <w:spacing w:line="360" w:lineRule="auto"/>
+        <w:rPr>
+          <w:u w:val="single"/>
+        </w:rPr>
+      </w:pPr>
+      <w:r>
+        <w:t xml:space="preserve">б) 1. </w:t>
+      </w:r>
+      <w:r>
+        <w:rPr>
+          <w:u w:val="single"/>
+        </w:rPr>
+        <w:t xml:space="preserve"> </w:t>
+      </w:r>
+      <w:r>
+        <w:rPr>
+          <w:u w:val="single"/>
+        </w:rPr>
+        <w:t>Колчин М.А., Починок И.Н. Программный инструментарий для структурного синтеза</w:t>
+      </w:r>
+      <w:r>
+        <w:rPr>
+          <w:u w:val="single"/>
+        </w:rPr>
+        <w:t xml:space="preserve">     </w:t>
+      </w:r>
+      <w:r>
+        <w:rPr>
+          <w:color w:val="FFFFFF" w:themeColor="background1"/>
+          <w:u w:val="single"/>
+        </w:rPr>
+        <w:t>_</w:t>
+      </w:r>
+      <w:r>
+        <w:rPr>
+          <w:u w:val="single"/>
+        </w:rPr>
+        <w:t xml:space="preserve"> опт</w:t>
+      </w:r>
+      <w:r>
+        <w:rPr>
+          <w:u w:val="single"/>
+        </w:rPr>
+        <w:t>и</w:t>
+      </w:r>
+      <w:r>
+        <w:rPr>
+          <w:u w:val="single"/>
+        </w:rPr>
+        <w:t>ческих систем. Выбор платформы разработки экспертной системы.</w:t>
+      </w:r>
+      <w:r>
+        <w:rPr>
+          <w:u w:val="single"/>
+        </w:rPr>
+        <w:t xml:space="preserve"> //</w:t>
+      </w:r>
+      <w:r>
+        <w:rPr>
+          <w:u w:val="single"/>
+        </w:rPr>
+        <w:t xml:space="preserve">Сборник тезисов       </w:t>
+      </w:r>
+      <w:r>
+        <w:rPr>
+          <w:color w:val="FFFFFF" w:themeColor="background1"/>
+          <w:u w:val="single"/>
+        </w:rPr>
+        <w:t>_</w:t>
+      </w:r>
+      <w:r>
+        <w:rPr>
+          <w:u w:val="single"/>
+        </w:rPr>
+        <w:t xml:space="preserve"> до</w:t>
+      </w:r>
+      <w:r>
+        <w:rPr>
+          <w:u w:val="single"/>
+        </w:rPr>
+        <w:t xml:space="preserve">кладов конгресса молодых ученых – </w:t>
+      </w:r>
+      <w:r>
+        <w:rPr>
+          <w:u w:val="single"/>
+        </w:rPr>
+        <w:t xml:space="preserve">Санкт-Петербург, </w:t>
+      </w:r>
+      <w:r>
+        <w:rPr>
+          <w:u w:val="single"/>
+        </w:rPr>
+        <w:t>2</w:t>
+      </w:r>
+      <w:r>
+        <w:rPr>
+          <w:u w:val="single"/>
+        </w:rPr>
+        <w:t>012.</w:t>
+      </w:r>
+      <w:r>
+        <w:rPr>
+          <w:u w:val="single"/>
+        </w:rPr>
+        <w:t xml:space="preserve"> </w:t>
+      </w:r>
+      <w:r>
+        <w:rPr>
+          <w:u w:val="single"/>
+        </w:rPr>
+        <w:t>–</w:t>
+      </w:r>
+      <w:r>
+        <w:rPr>
+          <w:u w:val="single"/>
+        </w:rPr>
+        <w:t xml:space="preserve"> </w:t>
+      </w:r>
+      <w:r>
+        <w:rPr>
+          <w:u w:val="single"/>
+        </w:rPr>
+        <w:t xml:space="preserve">Вып. 1. – С. 178                        </w:t>
+      </w:r>
+      <w:r>
+        <w:rPr>
+          <w:color w:val="FFFFFF" w:themeColor="background1"/>
+          <w:u w:val="single"/>
+        </w:rPr>
+        <w:t>_</w:t>
+      </w:r>
+    </w:p>
+    <w:p>
+      <w:pPr>
+        <w:tabs>
+          <w:tab w:val="left" w:pos="3402"/>
+        </w:tabs>
+        <w:spacing w:line="360" w:lineRule="auto"/>
+        <w:jc w:val="center"/>
+        <w:rPr>
+          <w:spacing w:val="20"/>
+        </w:rPr>
+      </w:pPr>
+      <w:r>
+        <w:rPr>
+          <w:spacing w:val="20"/>
+        </w:rPr>
+        <w:t>(</w:t>
+      </w:r>
+      <w:r>
+        <w:rPr>
+          <w:spacing w:val="20"/>
+        </w:rPr>
+        <w:t>Библиографическое</w:t>
+      </w:r>
+      <w:r>
+        <w:rPr>
+          <w:spacing w:val="20"/>
+        </w:rPr>
+        <w:t xml:space="preserve"> </w:t>
+      </w:r>
+      <w:r>
+        <w:rPr>
+          <w:spacing w:val="20"/>
+        </w:rPr>
+        <w:t>описание</w:t>
+      </w:r>
+      <w:r>
+        <w:rPr>
+          <w:spacing w:val="20"/>
+        </w:rPr>
+        <w:t xml:space="preserve"> </w:t>
+      </w:r>
+      <w:r>
+        <w:rPr>
+          <w:spacing w:val="20"/>
+        </w:rPr>
+        <w:t>в</w:t>
+      </w:r>
+      <w:r>
+        <w:rPr>
+          <w:spacing w:val="20"/>
+        </w:rPr>
+        <w:t>ыступлений</w:t>
+      </w:r>
+      <w:r>
+        <w:rPr>
+          <w:spacing w:val="20"/>
+        </w:rPr>
+        <w:t xml:space="preserve"> </w:t>
+      </w:r>
+      <w:r>
+        <w:rPr>
+          <w:spacing w:val="20"/>
+        </w:rPr>
+        <w:t>на</w:t>
+      </w:r>
+      <w:r>
+        <w:rPr>
+          <w:spacing w:val="20"/>
+        </w:rPr>
+        <w:t xml:space="preserve"> </w:t>
+      </w:r>
+      <w:r>
+        <w:rPr>
+          <w:spacing w:val="20"/>
+        </w:rPr>
+        <w:t>конференциях</w:t>
+      </w:r>
+      <w:r>
+        <w:rPr>
+          <w:spacing w:val="20"/>
+        </w:rPr>
+        <w:t>)</w:t>
       </w:r>
     </w:p>
     <w:p>
@@ -1506,15 +2412,307 @@
         <w:spacing w:line="360" w:lineRule="auto"/>
         <w:rPr>
           <w:sz w:val="24"/>
-          <w:lang w:val="ru-RU"/>
-        </w:rPr>
-      </w:pPr>
-      <w:r>
-        <w:rPr>
-          <w:sz w:val="24"/>
-          <w:lang w:val="ru-RU"/>
-        </w:rPr>
-        <w:t xml:space="preserve">    3.______________________________________________________________________________</w:t>
+          <w:u w:val="single"/>
+        </w:rPr>
+      </w:pPr>
+      <w:r>
+        <w:rPr>
+          <w:sz w:val="24"/>
+          <w:lang w:val="ru-RU"/>
+        </w:rPr>
+        <w:t xml:space="preserve">    </w:t>
+      </w:r>
+      <w:r>
+        <w:rPr>
+          <w:sz w:val="24"/>
+        </w:rPr>
+        <w:t>2.</w:t>
+      </w:r>
+      <w:r>
+        <w:rPr>
+          <w:sz w:val="24"/>
+          <w:u w:val="single"/>
+        </w:rPr>
+        <w:t xml:space="preserve"> </w:t>
+      </w:r>
+      <w:r>
+        <w:rPr>
+          <w:sz w:val="24"/>
+          <w:u w:val="single"/>
+        </w:rPr>
+        <w:t>D</w:t>
+      </w:r>
+      <w:r>
+        <w:rPr>
+          <w:sz w:val="24"/>
+          <w:u w:val="single"/>
+        </w:rPr>
+        <w:t xml:space="preserve">. </w:t>
+      </w:r>
+      <w:r>
+        <w:rPr>
+          <w:sz w:val="24"/>
+          <w:u w:val="single"/>
+        </w:rPr>
+        <w:t>Mouromtsev</w:t>
+      </w:r>
+      <w:r>
+        <w:rPr>
+          <w:sz w:val="24"/>
+          <w:u w:val="single"/>
+        </w:rPr>
+        <w:t xml:space="preserve">, </w:t>
+      </w:r>
+      <w:r>
+        <w:rPr>
+          <w:sz w:val="24"/>
+          <w:u w:val="single"/>
+        </w:rPr>
+        <w:t>M</w:t>
+      </w:r>
+      <w:r>
+        <w:rPr>
+          <w:sz w:val="24"/>
+          <w:u w:val="single"/>
+        </w:rPr>
+        <w:t xml:space="preserve">. </w:t>
+      </w:r>
+      <w:r>
+        <w:rPr>
+          <w:sz w:val="24"/>
+          <w:u w:val="single"/>
+        </w:rPr>
+        <w:t>Kolchin</w:t>
+      </w:r>
+      <w:r>
+        <w:rPr>
+          <w:sz w:val="24"/>
+          <w:u w:val="single"/>
+        </w:rPr>
+        <w:t xml:space="preserve"> </w:t>
+      </w:r>
+      <w:r>
+        <w:rPr>
+          <w:sz w:val="24"/>
+          <w:u w:val="single"/>
+        </w:rPr>
+        <w:t>Using</w:t>
+      </w:r>
+      <w:r>
+        <w:rPr>
+          <w:sz w:val="24"/>
+          <w:u w:val="single"/>
+        </w:rPr>
+        <w:t xml:space="preserve"> </w:t>
+      </w:r>
+      <w:r>
+        <w:rPr>
+          <w:sz w:val="24"/>
+          <w:u w:val="single"/>
+        </w:rPr>
+        <w:t>Drools</w:t>
+      </w:r>
+      <w:r>
+        <w:rPr>
+          <w:sz w:val="24"/>
+          <w:u w:val="single"/>
+        </w:rPr>
+        <w:t xml:space="preserve"> </w:t>
+      </w:r>
+      <w:r>
+        <w:rPr>
+          <w:sz w:val="24"/>
+          <w:u w:val="single"/>
+        </w:rPr>
+        <w:t>R</w:t>
+      </w:r>
+      <w:r>
+        <w:rPr>
+          <w:sz w:val="24"/>
+          <w:u w:val="single"/>
+        </w:rPr>
+        <w:t>ule</w:t>
+      </w:r>
+      <w:r>
+        <w:rPr>
+          <w:sz w:val="24"/>
+          <w:u w:val="single"/>
+        </w:rPr>
+        <w:t>-</w:t>
+      </w:r>
+      <w:r>
+        <w:rPr>
+          <w:sz w:val="24"/>
+          <w:u w:val="single"/>
+        </w:rPr>
+        <w:t>P</w:t>
+      </w:r>
+      <w:r>
+        <w:rPr>
+          <w:sz w:val="24"/>
+          <w:u w:val="single"/>
+        </w:rPr>
+        <w:t>latform</w:t>
+      </w:r>
+      <w:r>
+        <w:rPr>
+          <w:sz w:val="24"/>
+          <w:u w:val="single"/>
+        </w:rPr>
+        <w:t xml:space="preserve"> </w:t>
+      </w:r>
+      <w:r>
+        <w:rPr>
+          <w:sz w:val="24"/>
+          <w:u w:val="single"/>
+        </w:rPr>
+        <w:t>for</w:t>
+      </w:r>
+      <w:r>
+        <w:rPr>
+          <w:sz w:val="24"/>
+          <w:u w:val="single"/>
+        </w:rPr>
+        <w:t xml:space="preserve"> </w:t>
+      </w:r>
+      <w:r>
+        <w:rPr>
+          <w:sz w:val="24"/>
+          <w:u w:val="single"/>
+        </w:rPr>
+        <w:t>the</w:t>
+      </w:r>
+      <w:r>
+        <w:rPr>
+          <w:sz w:val="24"/>
+          <w:u w:val="single"/>
+        </w:rPr>
+        <w:t xml:space="preserve"> </w:t>
+      </w:r>
+      <w:r>
+        <w:rPr>
+          <w:sz w:val="24"/>
+          <w:u w:val="single"/>
+        </w:rPr>
+        <w:t>O</w:t>
+      </w:r>
+      <w:r>
+        <w:rPr>
+          <w:sz w:val="24"/>
+          <w:u w:val="single"/>
+        </w:rPr>
+        <w:t xml:space="preserve">ptical </w:t>
+      </w:r>
+      <w:r>
+        <w:rPr>
+          <w:sz w:val="24"/>
+          <w:u w:val="single"/>
+        </w:rPr>
+        <w:t>CAD W</w:t>
+      </w:r>
+      <w:r>
+        <w:rPr>
+          <w:sz w:val="24"/>
+          <w:u w:val="single"/>
+        </w:rPr>
+        <w:t>eb-application</w:t>
+      </w:r>
+      <w:r>
+        <w:rPr>
+          <w:sz w:val="24"/>
+          <w:u w:val="single"/>
+        </w:rPr>
+        <w:t xml:space="preserve"> </w:t>
+      </w:r>
+      <w:r>
+        <w:rPr>
+          <w:color w:val="FFFFFF" w:themeColor="background1"/>
+          <w:sz w:val="24"/>
+          <w:u w:val="single"/>
+        </w:rPr>
+        <w:t>_</w:t>
+      </w:r>
+      <w:r>
+        <w:rPr>
+          <w:sz w:val="24"/>
+          <w:u w:val="single"/>
+        </w:rPr>
+        <w:t xml:space="preserve"> Development / </w:t>
+      </w:r>
+      <w:proofErr w:type="gramStart"/>
+      <w:r>
+        <w:rPr>
+          <w:sz w:val="24"/>
+          <w:u w:val="single"/>
+        </w:rPr>
+        <w:t>The</w:t>
+      </w:r>
+      <w:proofErr w:type="gramEnd"/>
+      <w:r>
+        <w:rPr>
+          <w:sz w:val="24"/>
+          <w:u w:val="single"/>
+        </w:rPr>
+        <w:t xml:space="preserve"> </w:t>
+      </w:r>
+      <w:r>
+        <w:rPr>
+          <w:sz w:val="24"/>
+          <w:u w:val="single"/>
+        </w:rPr>
+        <w:t>11</w:t>
+      </w:r>
+      <w:r>
+        <w:rPr>
+          <w:sz w:val="24"/>
+          <w:u w:val="single"/>
+          <w:vertAlign w:val="superscript"/>
+        </w:rPr>
+        <w:t>th</w:t>
+      </w:r>
+      <w:r>
+        <w:rPr>
+          <w:sz w:val="24"/>
+          <w:u w:val="single"/>
+        </w:rPr>
+        <w:t xml:space="preserve"> </w:t>
+      </w:r>
+      <w:r>
+        <w:rPr>
+          <w:sz w:val="24"/>
+          <w:u w:val="single"/>
+        </w:rPr>
+        <w:t>Conference of Open Innovations Association FRUCT</w:t>
+      </w:r>
+      <w:r>
+        <w:rPr>
+          <w:sz w:val="24"/>
+          <w:u w:val="single"/>
+        </w:rPr>
+        <w:t xml:space="preserve"> – </w:t>
+      </w:r>
+      <w:proofErr w:type="spellStart"/>
+      <w:r>
+        <w:rPr>
+          <w:sz w:val="24"/>
+          <w:u w:val="single"/>
+        </w:rPr>
+        <w:t>St.Petersburg</w:t>
+      </w:r>
+      <w:proofErr w:type="spellEnd"/>
+      <w:r>
+        <w:rPr>
+          <w:sz w:val="24"/>
+          <w:u w:val="single"/>
+        </w:rPr>
+        <w:t xml:space="preserve">, </w:t>
+      </w:r>
+      <w:r>
+        <w:rPr>
+          <w:sz w:val="24"/>
+          <w:u w:val="single"/>
+        </w:rPr>
+        <w:t>2012.</w:t>
       </w:r>
     </w:p>
     <w:p>
@@ -1527,15 +2725,139 @@
         <w:spacing w:line="360" w:lineRule="auto"/>
         <w:rPr>
           <w:sz w:val="24"/>
-          <w:lang w:val="ru-RU"/>
-        </w:rPr>
-      </w:pPr>
-      <w:r>
-        <w:rPr>
-          <w:sz w:val="24"/>
-          <w:lang w:val="ru-RU"/>
-        </w:rPr>
-        <w:t>_________________________________________________________________________________________________________________________________________________________________</w:t>
+          <w:u w:val="single"/>
+        </w:rPr>
+      </w:pPr>
+      <w:r>
+        <w:rPr>
+          <w:sz w:val="24"/>
+        </w:rPr>
+        <w:t xml:space="preserve">    3.</w:t>
+      </w:r>
+      <w:r>
+        <w:rPr>
+          <w:sz w:val="24"/>
+          <w:u w:val="single"/>
+        </w:rPr>
+        <w:t xml:space="preserve"> </w:t>
+      </w:r>
+      <w:r>
+        <w:rPr>
+          <w:sz w:val="24"/>
+          <w:u w:val="single"/>
+        </w:rPr>
+        <w:t>I. Livshits, D. Mouromtsev, M. Kolchin Rule-based approach to the structural synthesis in</w:t>
+      </w:r>
+      <w:r>
+        <w:rPr>
+          <w:sz w:val="24"/>
+          <w:u w:val="single"/>
+        </w:rPr>
+        <w:t xml:space="preserve">          </w:t>
+      </w:r>
+      <w:r>
+        <w:rPr>
+          <w:color w:val="FFFFFF" w:themeColor="background1"/>
+          <w:sz w:val="24"/>
+          <w:u w:val="single"/>
+        </w:rPr>
+        <w:t>_</w:t>
+      </w:r>
+      <w:r>
+        <w:rPr>
+          <w:sz w:val="24"/>
+          <w:u w:val="single"/>
+        </w:rPr>
+        <w:t xml:space="preserve"> optical design / The</w:t>
+      </w:r>
+      <w:r>
+        <w:rPr>
+          <w:sz w:val="24"/>
+          <w:u w:val="single"/>
+        </w:rPr>
+        <w:t xml:space="preserve"> 8</w:t>
+      </w:r>
+      <w:r>
+        <w:rPr>
+          <w:sz w:val="24"/>
+          <w:u w:val="single"/>
+          <w:vertAlign w:val="superscript"/>
+        </w:rPr>
+        <w:t>th</w:t>
+      </w:r>
+      <w:r>
+        <w:rPr>
+          <w:sz w:val="24"/>
+          <w:u w:val="single"/>
+        </w:rPr>
+        <w:t xml:space="preserve"> International Conference on Optics-p</w:t>
+      </w:r>
+      <w:r>
+        <w:rPr>
+          <w:sz w:val="24"/>
+          <w:u w:val="single"/>
+        </w:rPr>
+        <w:t>hotonics Design &amp; Fabrication -</w:t>
+      </w:r>
+      <w:r>
+        <w:rPr>
+          <w:sz w:val="24"/>
+          <w:u w:val="single"/>
+        </w:rPr>
+        <w:t xml:space="preserve">   </w:t>
+      </w:r>
+      <w:r>
+        <w:rPr>
+          <w:sz w:val="24"/>
+          <w:u w:val="single"/>
+        </w:rPr>
+        <w:t xml:space="preserve">           </w:t>
+      </w:r>
+      <w:r>
+        <w:rPr>
+          <w:color w:val="FFFFFF" w:themeColor="background1"/>
+          <w:sz w:val="24"/>
+          <w:u w:val="single"/>
+        </w:rPr>
+        <w:t>_</w:t>
+      </w:r>
+      <w:r>
+        <w:rPr>
+          <w:sz w:val="24"/>
+          <w:u w:val="single"/>
+        </w:rPr>
+        <w:t xml:space="preserve"> </w:t>
+      </w:r>
+      <w:proofErr w:type="spellStart"/>
+      <w:r>
+        <w:rPr>
+          <w:sz w:val="24"/>
+          <w:u w:val="single"/>
+        </w:rPr>
+        <w:t>St.Petersburg</w:t>
+      </w:r>
+      <w:proofErr w:type="spellEnd"/>
+      <w:r>
+        <w:rPr>
+          <w:sz w:val="24"/>
+          <w:u w:val="single"/>
+        </w:rPr>
+        <w:t>, 2012.</w:t>
+      </w:r>
+      <w:r>
+        <w:rPr>
+          <w:sz w:val="24"/>
+          <w:u w:val="single"/>
+        </w:rPr>
+        <w:t xml:space="preserve">                                                                                                                                  </w:t>
+      </w:r>
+      <w:r>
+        <w:rPr>
+          <w:color w:val="FFFFFF" w:themeColor="background1"/>
+          <w:sz w:val="24"/>
+          <w:u w:val="single"/>
+        </w:rPr>
+        <w:t>_</w:t>
       </w:r>
     </w:p>
     <w:p>
@@ -1548,203 +2870,116 @@
         <w:spacing w:line="360" w:lineRule="auto"/>
         <w:rPr>
           <w:sz w:val="24"/>
-          <w:lang w:val="ru-RU"/>
-        </w:rPr>
-      </w:pPr>
-      <w:r>
-        <w:rPr>
-          <w:sz w:val="24"/>
-          <w:lang w:val="ru-RU"/>
-        </w:rPr>
-        <w:t>__________________________________________________________________________________</w:t>
-      </w:r>
-    </w:p>
-    <w:p>
-      <w:pPr>
-        <w:pStyle w:val="Cf0"/>
-        <w:numPr>
-          <w:ilvl w:val="12"/>
-          <w:numId w:val="0"/>
-        </w:numPr>
-        <w:spacing w:line="360" w:lineRule="auto"/>
-        <w:rPr>
-          <w:sz w:val="24"/>
-          <w:lang w:val="ru-RU"/>
-        </w:rPr>
-      </w:pPr>
-      <w:r>
-        <w:rPr>
-          <w:sz w:val="24"/>
-          <w:lang w:val="ru-RU"/>
-        </w:rPr>
-        <w:t>__________________________________________________________________________________</w:t>
-      </w:r>
-    </w:p>
-    <w:p>
-      <w:pPr>
-        <w:tabs>
-          <w:tab w:val="left" w:pos="3402"/>
-        </w:tabs>
-        <w:spacing w:line="360" w:lineRule="auto"/>
-        <w:rPr>
-          <w:spacing w:val="20"/>
-        </w:rPr>
-      </w:pPr>
-      <w:r>
-        <w:t>__________________________________________________________________________________</w:t>
-      </w:r>
-    </w:p>
-    <w:p>
-      <w:pPr>
-        <w:tabs>
-          <w:tab w:val="left" w:pos="3402"/>
-        </w:tabs>
-      </w:pPr>
-      <w:r>
-        <w:t>б) 1. ______________________________________________________________________________</w:t>
-      </w:r>
-    </w:p>
-    <w:p>
-      <w:pPr>
-        <w:tabs>
-          <w:tab w:val="left" w:pos="3402"/>
-        </w:tabs>
-        <w:jc w:val="center"/>
-        <w:rPr>
-          <w:spacing w:val="20"/>
-        </w:rPr>
-      </w:pPr>
-      <w:r>
-        <w:rPr>
-          <w:spacing w:val="20"/>
-        </w:rPr>
-        <w:t xml:space="preserve">(Библиографическое описание выступлений на конференциях)     </w:t>
-      </w:r>
-    </w:p>
-    <w:p>
-      <w:pPr>
-        <w:pStyle w:val="Cf0"/>
-        <w:numPr>
-          <w:ilvl w:val="12"/>
-          <w:numId w:val="0"/>
-        </w:numPr>
-        <w:spacing w:line="360" w:lineRule="auto"/>
-        <w:rPr>
-          <w:sz w:val="24"/>
-          <w:lang w:val="ru-RU"/>
-        </w:rPr>
-      </w:pPr>
-      <w:r>
-        <w:rPr>
-          <w:sz w:val="24"/>
-          <w:lang w:val="ru-RU"/>
-        </w:rPr>
-        <w:t xml:space="preserve">    2.______________________________________________________________________________</w:t>
-      </w:r>
-    </w:p>
-    <w:p>
-      <w:pPr>
-        <w:pStyle w:val="Cf0"/>
-        <w:numPr>
-          <w:ilvl w:val="12"/>
-          <w:numId w:val="0"/>
-        </w:numPr>
-        <w:spacing w:line="360" w:lineRule="auto"/>
-        <w:rPr>
-          <w:sz w:val="24"/>
-          <w:lang w:val="ru-RU"/>
-        </w:rPr>
-      </w:pPr>
-      <w:r>
-        <w:rPr>
-          <w:sz w:val="24"/>
-          <w:lang w:val="ru-RU"/>
-        </w:rPr>
-        <w:t xml:space="preserve">    3.______________________________________________________________________________</w:t>
-      </w:r>
-    </w:p>
-    <w:p>
-      <w:pPr>
-        <w:pStyle w:val="Cf0"/>
-        <w:numPr>
-          <w:ilvl w:val="12"/>
-          <w:numId w:val="0"/>
-        </w:numPr>
-        <w:spacing w:line="360" w:lineRule="auto"/>
-        <w:rPr>
-          <w:sz w:val="24"/>
-          <w:lang w:val="ru-RU"/>
-        </w:rPr>
-      </w:pPr>
-      <w:r>
-        <w:rPr>
-          <w:sz w:val="24"/>
-          <w:lang w:val="ru-RU"/>
-        </w:rPr>
-        <w:t>__________________________________________________________________________________</w:t>
-      </w:r>
-    </w:p>
-    <w:p>
-      <w:pPr>
-        <w:pStyle w:val="Cf0"/>
-        <w:numPr>
-          <w:ilvl w:val="12"/>
-          <w:numId w:val="0"/>
-        </w:numPr>
-        <w:spacing w:line="360" w:lineRule="auto"/>
-        <w:rPr>
-          <w:sz w:val="24"/>
-          <w:lang w:val="ru-RU"/>
-        </w:rPr>
-      </w:pPr>
-      <w:r>
-        <w:rPr>
-          <w:sz w:val="24"/>
-          <w:lang w:val="ru-RU"/>
-        </w:rPr>
-        <w:t>__________________________________________________________________________________</w:t>
-      </w:r>
-    </w:p>
-    <w:p>
-      <w:pPr>
-        <w:pStyle w:val="Cf0"/>
-        <w:numPr>
-          <w:ilvl w:val="12"/>
-          <w:numId w:val="0"/>
-        </w:numPr>
-        <w:spacing w:line="360" w:lineRule="auto"/>
-        <w:rPr>
-          <w:sz w:val="24"/>
-          <w:lang w:val="ru-RU"/>
-        </w:rPr>
-      </w:pPr>
-      <w:r>
-        <w:rPr>
-          <w:sz w:val="24"/>
-          <w:lang w:val="ru-RU"/>
-        </w:rPr>
-        <w:t>__________________________________________________________________________________</w:t>
-      </w:r>
-    </w:p>
-    <w:p>
-      <w:pPr>
-        <w:pStyle w:val="Cf0"/>
-        <w:numPr>
-          <w:ilvl w:val="12"/>
-          <w:numId w:val="0"/>
-        </w:numPr>
-        <w:spacing w:line="360" w:lineRule="auto"/>
-        <w:rPr>
-          <w:sz w:val="24"/>
-          <w:lang w:val="ru-RU"/>
-        </w:rPr>
-      </w:pPr>
-      <w:r>
-        <w:rPr>
-          <w:sz w:val="24"/>
-          <w:lang w:val="ru-RU"/>
-        </w:rPr>
-        <w:t>__________________________________________________________________________________</w:t>
+          <w:u w:val="single"/>
+        </w:rPr>
+      </w:pPr>
+      <w:r>
+        <w:rPr>
+          <w:sz w:val="24"/>
+        </w:rPr>
+        <w:t xml:space="preserve">   4.</w:t>
+      </w:r>
+      <w:r>
+        <w:rPr>
+          <w:sz w:val="24"/>
+          <w:u w:val="single"/>
+        </w:rPr>
+        <w:t xml:space="preserve"> </w:t>
+      </w:r>
+      <w:r>
+        <w:rPr>
+          <w:sz w:val="24"/>
+          <w:u w:val="single"/>
+        </w:rPr>
+        <w:t>D. Mouromtsev, M. Kolchin Knowledge based engineering system for structural optical design</w:t>
+      </w:r>
+      <w:r>
+        <w:rPr>
+          <w:sz w:val="24"/>
+          <w:u w:val="single"/>
+        </w:rPr>
+        <w:t xml:space="preserve">   </w:t>
+      </w:r>
+      <w:r>
+        <w:rPr>
+          <w:color w:val="FFFFFF" w:themeColor="background1"/>
+          <w:sz w:val="24"/>
+          <w:u w:val="single"/>
+        </w:rPr>
+        <w:t>_</w:t>
+      </w:r>
+      <w:r>
+        <w:rPr>
+          <w:sz w:val="24"/>
+          <w:u w:val="single"/>
+        </w:rPr>
+        <w:t xml:space="preserve"> / The</w:t>
+      </w:r>
+      <w:r>
+        <w:rPr>
+          <w:sz w:val="24"/>
+          <w:u w:val="single"/>
+        </w:rPr>
+        <w:t xml:space="preserve"> 11</w:t>
+      </w:r>
+      <w:r>
+        <w:rPr>
+          <w:sz w:val="24"/>
+          <w:u w:val="single"/>
+          <w:vertAlign w:val="superscript"/>
+        </w:rPr>
+        <w:t>th</w:t>
+      </w:r>
+      <w:r>
+        <w:rPr>
+          <w:sz w:val="24"/>
+          <w:u w:val="single"/>
+        </w:rPr>
+        <w:t xml:space="preserve"> International Conference on Intelligent Software Methodologies, Tools and Techniques</w:t>
+      </w:r>
+      <w:r>
+        <w:rPr>
+          <w:sz w:val="24"/>
+          <w:u w:val="single"/>
+        </w:rPr>
+        <w:t xml:space="preserve">    </w:t>
+      </w:r>
+      <w:r>
+        <w:rPr>
+          <w:sz w:val="24"/>
+          <w:u w:val="single"/>
+        </w:rPr>
+        <w:t xml:space="preserve">  </w:t>
+      </w:r>
+      <w:r>
+        <w:rPr>
+          <w:color w:val="FFFFFF" w:themeColor="background1"/>
+          <w:sz w:val="24"/>
+          <w:u w:val="single"/>
+        </w:rPr>
+        <w:t>_</w:t>
+      </w:r>
+      <w:r>
+        <w:rPr>
+          <w:sz w:val="24"/>
+          <w:u w:val="single"/>
+        </w:rPr>
+        <w:t xml:space="preserve"> (SoMeT_12) – Italy, 2012</w:t>
+      </w:r>
+      <w:r>
+        <w:rPr>
+          <w:sz w:val="24"/>
+          <w:u w:val="single"/>
+        </w:rPr>
+        <w:t xml:space="preserve">.                                                                                                                        </w:t>
+      </w:r>
+      <w:r>
+        <w:rPr>
+          <w:color w:val="FFFFFF" w:themeColor="background1"/>
+          <w:sz w:val="24"/>
+          <w:u w:val="single"/>
+        </w:rPr>
+        <w:t>_</w:t>
       </w:r>
     </w:p>
     <w:p>
@@ -1753,6 +2988,9 @@
           <w:tab w:val="left" w:pos="6237"/>
         </w:tabs>
         <w:jc w:val="both"/>
+        <w:rPr>
+          <w:lang w:val="en-US"/>
+        </w:rPr>
       </w:pPr>
     </w:p>
     <w:p>
@@ -1761,9 +2999,24 @@
           <w:tab w:val="left" w:pos="6237"/>
         </w:tabs>
         <w:jc w:val="both"/>
-      </w:pPr>
-      <w:r>
-        <w:t>Выпускник___________________________________________</w:t>
+        <w:rPr>
+          <w:lang w:val="en-US"/>
+        </w:rPr>
+      </w:pPr>
+      <w:r>
+        <w:t>Выпускник</w:t>
+      </w:r>
+      <w:r>
+        <w:rPr>
+          <w:lang w:val="en-US"/>
+        </w:rPr>
+        <w:t>__________________________________</w:t>
+      </w:r>
+      <w:r>
+        <w:rPr>
+          <w:lang w:val="en-US"/>
+        </w:rPr>
+        <w:t>_________</w:t>
       </w:r>
     </w:p>
     <w:p>
@@ -2028,11 +3281,15 @@
   </w:style>
   <w:style w:type="character" w:default="1" w:styleId="DefaultParagraphFont">
     <w:name w:val="Default Paragraph Font"/>
-    <w:semiHidden/>
+    <w:uiPriority w:val="1"/>
+    <w:unhideWhenUsed/>
   </w:style>
   <w:style w:type="table" w:default="1" w:styleId="TableNormal">
     <w:name w:val="Normal Table"/>
+    <w:uiPriority w:val="99"/>
     <w:semiHidden/>
+    <w:unhideWhenUsed/>
+    <w:qFormat/>
     <w:tblPr>
       <w:tblInd w:w="0" w:type="dxa"/>
       <w:tblCellMar>
@@ -2045,7 +3302,9 @@
   </w:style>
   <w:style w:type="numbering" w:default="1" w:styleId="NoList">
     <w:name w:val="No List"/>
+    <w:uiPriority w:val="99"/>
     <w:semiHidden/>
+    <w:unhideWhenUsed/>
   </w:style>
   <w:style w:type="paragraph" w:styleId="BalloonText">
     <w:name w:val="Balloon Text"/>
@@ -2395,4 +3654,16 @@
   <a:objectDefaults/>
   <a:extraClrSchemeLst/>
 </a:theme>
+</file>
+
+<file path=customXml/item1.xml><?xml version="1.0" encoding="utf-8"?>
+<b:Sources xmlns:b="http://schemas.openxmlformats.org/officeDocument/2006/bibliography" xmlns="http://schemas.openxmlformats.org/officeDocument/2006/bibliography" SelectedStyle="\GostName.XSL" StyleName="GOST - Name Sort"/>
+</file>
+
+<file path=customXml/itemProps1.xml><?xml version="1.0" encoding="utf-8"?>
+<ds:datastoreItem xmlns:ds="http://schemas.openxmlformats.org/officeDocument/2006/customXml" ds:itemID="{423E56C7-ED7B-426B-9A3E-5D85C56C2050}">
+  <ds:schemaRefs>
+    <ds:schemaRef ds:uri="http://schemas.openxmlformats.org/officeDocument/2006/bibliography"/>
+  </ds:schemaRefs>
+</ds:datastoreItem>
 </file>
</xml_diff>